<commit_message>
test build starter kit test axios app and create home page of tradclock project
</commit_message>
<xml_diff>
--- a/Week Report/week03_600510533.docx
+++ b/Week Report/week03_600510533.docx
@@ -970,10 +970,11 @@
             </w:pPr>
             <w:r>
               <w:rPr>
-                <w:rFonts w:ascii="TH SarabunPSK" w:hAnsi="TH SarabunPSK" w:cs="TH SarabunPSK"/>
-                <w:sz w:val="28"/>
-              </w:rPr>
-              <w:t>65</w:t>
+                <w:rFonts w:ascii="TH SarabunPSK" w:hAnsi="TH SarabunPSK" w:cs="TH SarabunPSK" w:hint="cs"/>
+                <w:sz w:val="28"/>
+                <w:cs/>
+              </w:rPr>
+              <w:t>100</w:t>
             </w:r>
           </w:p>
         </w:tc>
@@ -995,14 +996,37 @@
                 <w:sz w:val="28"/>
                 <w:cs/>
               </w:rPr>
-              <w:t xml:space="preserve">การจัดหน้าด้วย </w:t>
-            </w:r>
-            <w:r>
-              <w:rPr>
-                <w:rFonts w:ascii="TH SarabunPSK" w:hAnsi="TH SarabunPSK" w:cs="TH SarabunPSK"/>
-                <w:sz w:val="28"/>
-              </w:rPr>
-              <w:t xml:space="preserve">CSS </w:t>
+              <w:t>ไม่รู้จักคุณสมบัติของ</w:t>
+            </w:r>
+            <w:r>
+              <w:rPr>
+                <w:rFonts w:ascii="TH SarabunPSK" w:hAnsi="TH SarabunPSK" w:cs="TH SarabunPSK" w:hint="cs"/>
+                <w:sz w:val="28"/>
+                <w:cs/>
+              </w:rPr>
+              <w:t xml:space="preserve"> </w:t>
+            </w:r>
+            <w:r>
+              <w:rPr>
+                <w:rFonts w:ascii="TH SarabunPSK" w:hAnsi="TH SarabunPSK" w:cs="TH SarabunPSK"/>
+                <w:sz w:val="28"/>
+              </w:rPr>
+              <w:t>CSS</w:t>
+            </w:r>
+            <w:r>
+              <w:rPr>
+                <w:rFonts w:ascii="TH SarabunPSK" w:hAnsi="TH SarabunPSK" w:cs="TH SarabunPSK" w:hint="cs"/>
+                <w:sz w:val="28"/>
+                <w:cs/>
+              </w:rPr>
+              <w:t xml:space="preserve"> บางชนิด</w:t>
+            </w:r>
+            <w:r>
+              <w:rPr>
+                <w:rFonts w:ascii="TH SarabunPSK" w:hAnsi="TH SarabunPSK" w:cs="TH SarabunPSK"/>
+                <w:sz w:val="28"/>
+              </w:rPr>
+              <w:t xml:space="preserve"> </w:t>
             </w:r>
           </w:p>
           <w:p>
@@ -1441,6 +1465,155 @@
                 <w:cs/>
               </w:rPr>
               <w:t>ไม่ได้</w:t>
+            </w:r>
+          </w:p>
+        </w:tc>
+      </w:tr>
+      <w:tr>
+        <w:trPr>
+          <w:trHeight w:val="701"/>
+        </w:trPr>
+        <w:tc>
+          <w:tcPr>
+            <w:tcW w:w="6091" w:type="dxa"/>
+          </w:tcPr>
+          <w:p>
+            <w:pPr>
+              <w:pStyle w:val="ListParagraph"/>
+              <w:numPr>
+                <w:ilvl w:val="0"/>
+                <w:numId w:val="9"/>
+              </w:numPr>
+              <w:rPr>
+                <w:rFonts w:ascii="TH SarabunPSK" w:hAnsi="TH SarabunPSK" w:cs="TH SarabunPSK"/>
+                <w:sz w:val="28"/>
+                <w:cs/>
+              </w:rPr>
+            </w:pPr>
+            <w:r>
+              <w:rPr>
+                <w:rFonts w:ascii="TH SarabunPSK" w:hAnsi="TH SarabunPSK" w:cs="TH SarabunPSK" w:hint="cs"/>
+                <w:sz w:val="28"/>
+                <w:cs/>
+              </w:rPr>
+              <w:t xml:space="preserve">ศึกษา </w:t>
+            </w:r>
+            <w:r>
+              <w:rPr>
+                <w:rFonts w:ascii="TH SarabunPSK" w:hAnsi="TH SarabunPSK" w:cs="TH SarabunPSK"/>
+                <w:sz w:val="28"/>
+              </w:rPr>
+              <w:t xml:space="preserve">axios </w:t>
+            </w:r>
+            <w:r>
+              <w:rPr>
+                <w:rFonts w:ascii="TH SarabunPSK" w:hAnsi="TH SarabunPSK" w:cs="TH SarabunPSK"/>
+                <w:sz w:val="28"/>
+              </w:rPr>
+              <w:t>connect</w:t>
+            </w:r>
+            <w:r>
+              <w:rPr>
+                <w:rFonts w:ascii="TH SarabunPSK" w:hAnsi="TH SarabunPSK" w:cs="TH SarabunPSK"/>
+                <w:sz w:val="28"/>
+              </w:rPr>
+              <w:t xml:space="preserve"> with</w:t>
+            </w:r>
+            <w:r>
+              <w:rPr>
+                <w:rFonts w:ascii="TH SarabunPSK" w:hAnsi="TH SarabunPSK" w:cs="TH SarabunPSK"/>
+                <w:sz w:val="28"/>
+              </w:rPr>
+              <w:t xml:space="preserve"> </w:t>
+            </w:r>
+            <w:r>
+              <w:rPr>
+                <w:rFonts w:ascii="TH SarabunPSK" w:hAnsi="TH SarabunPSK" w:cs="TH SarabunPSK"/>
+                <w:sz w:val="28"/>
+              </w:rPr>
+              <w:t>API</w:t>
+            </w:r>
+          </w:p>
+        </w:tc>
+        <w:tc>
+          <w:tcPr>
+            <w:tcW w:w="3118" w:type="dxa"/>
+          </w:tcPr>
+          <w:p>
+            <w:pPr>
+              <w:rPr>
+                <w:rFonts w:ascii="TH SarabunPSK" w:hAnsi="TH SarabunPSK" w:cs="TH SarabunPSK"/>
+                <w:sz w:val="28"/>
+                <w:cs/>
+              </w:rPr>
+            </w:pPr>
+            <w:r>
+              <w:rPr>
+                <w:rFonts w:ascii="TH SarabunPSK" w:hAnsi="TH SarabunPSK" w:cs="TH SarabunPSK" w:hint="cs"/>
+                <w:sz w:val="28"/>
+                <w:cs/>
+              </w:rPr>
+              <w:t>การทำความเข้าใจเองโดยการฝึกเขียนโค้ดและการหาข้อมูลอื่น ๆ เพิ่มเติม</w:t>
+            </w:r>
+          </w:p>
+        </w:tc>
+        <w:tc>
+          <w:tcPr>
+            <w:tcW w:w="1134" w:type="dxa"/>
+          </w:tcPr>
+          <w:p>
+            <w:pPr>
+              <w:jc w:val="center"/>
+              <w:rPr>
+                <w:rFonts w:ascii="TH SarabunPSK" w:hAnsi="TH SarabunPSK" w:cs="TH SarabunPSK"/>
+                <w:sz w:val="28"/>
+                <w:cs/>
+              </w:rPr>
+            </w:pPr>
+            <w:r>
+              <w:rPr>
+                <w:rFonts w:ascii="TH SarabunPSK" w:hAnsi="TH SarabunPSK" w:cs="TH SarabunPSK" w:hint="cs"/>
+                <w:sz w:val="28"/>
+                <w:cs/>
+              </w:rPr>
+              <w:t>100</w:t>
+            </w:r>
+          </w:p>
+        </w:tc>
+        <w:tc>
+          <w:tcPr>
+            <w:tcW w:w="3969" w:type="dxa"/>
+          </w:tcPr>
+          <w:p>
+            <w:pPr>
+              <w:rPr>
+                <w:rFonts w:ascii="TH SarabunPSK" w:hAnsi="TH SarabunPSK" w:cs="TH SarabunPSK" w:hint="cs"/>
+                <w:sz w:val="28"/>
+                <w:cs/>
+              </w:rPr>
+            </w:pPr>
+            <w:r>
+              <w:rPr>
+                <w:rFonts w:ascii="TH SarabunPSK" w:hAnsi="TH SarabunPSK" w:cs="TH SarabunPSK" w:hint="cs"/>
+                <w:sz w:val="28"/>
+                <w:cs/>
+              </w:rPr>
+              <w:t xml:space="preserve">ไม่เคยใช้ </w:t>
+            </w:r>
+            <w:r>
+              <w:rPr>
+                <w:rFonts w:ascii="TH SarabunPSK" w:hAnsi="TH SarabunPSK" w:cs="TH SarabunPSK"/>
+                <w:sz w:val="28"/>
+              </w:rPr>
+              <w:t xml:space="preserve">axios </w:t>
+            </w:r>
+            <w:r>
+              <w:rPr>
+                <w:rFonts w:ascii="TH SarabunPSK" w:hAnsi="TH SarabunPSK" w:cs="TH SarabunPSK" w:hint="cs"/>
+                <w:sz w:val="28"/>
+                <w:cs/>
+              </w:rPr>
+              <w:t>มาก่อนจึงไม่รู้การทำงาน</w:t>
             </w:r>
           </w:p>
         </w:tc>
@@ -1565,6 +1738,7 @@
                 <w:sz w:val="28"/>
                 <w:cs/>
               </w:rPr>
+              <w:lastRenderedPageBreak/>
               <w:t>รายละเอียดของงาน</w:t>
             </w:r>
           </w:p>
@@ -1876,7 +2050,6 @@
         <w:rPr>
           <w:rFonts w:ascii="TH SarabunPSK" w:hAnsi="TH SarabunPSK" w:cs="TH SarabunPSK" w:hint="cs"/>
           <w:sz w:val="28"/>
-          <w:cs/>
         </w:rPr>
       </w:pPr>
       <w:r>
@@ -1893,68 +2066,23 @@
           <w:sz w:val="28"/>
           <w:cs/>
         </w:rPr>
-        <w:t xml:space="preserve">ใช้ </w:t>
-      </w:r>
-      <w:r>
-        <w:rPr>
-          <w:rFonts w:ascii="TH SarabunPSK" w:hAnsi="TH SarabunPSK" w:cs="TH SarabunPSK"/>
-          <w:sz w:val="28"/>
-        </w:rPr>
-        <w:t xml:space="preserve">CSS </w:t>
-      </w:r>
-      <w:r>
-        <w:rPr>
-          <w:rFonts w:ascii="TH SarabunPSK" w:hAnsi="TH SarabunPSK" w:cs="TH SarabunPSK" w:hint="cs"/>
-          <w:sz w:val="28"/>
-          <w:cs/>
-        </w:rPr>
-        <w:t xml:space="preserve">ไม่ค่อยคล่อง มักติด </w:t>
-      </w:r>
-      <w:r>
-        <w:rPr>
-          <w:rFonts w:ascii="TH SarabunPSK" w:hAnsi="TH SarabunPSK" w:cs="TH SarabunPSK"/>
-          <w:sz w:val="28"/>
-        </w:rPr>
-        <w:t xml:space="preserve">error </w:t>
-      </w:r>
-      <w:r>
-        <w:rPr>
-          <w:rFonts w:ascii="TH SarabunPSK" w:hAnsi="TH SarabunPSK" w:cs="TH SarabunPSK" w:hint="cs"/>
-          <w:sz w:val="28"/>
-          <w:cs/>
-        </w:rPr>
-        <w:t>ใหม่ ๆ ที่เราไม่เข้าใจ</w:t>
-      </w:r>
-      <w:r>
-        <w:rPr>
-          <w:rFonts w:ascii="TH SarabunPSK" w:hAnsi="TH SarabunPSK" w:cs="TH SarabunPSK" w:hint="cs"/>
-          <w:sz w:val="28"/>
-          <w:cs/>
-        </w:rPr>
-        <w:t xml:space="preserve"> ไม่ค่อยเข้าใจเนื้อหาก่อน ๆ อย่างเต็ม 100</w:t>
-      </w:r>
-      <w:r>
-        <w:rPr>
-          <w:rFonts w:ascii="TH SarabunPSK" w:hAnsi="TH SarabunPSK" w:cs="TH SarabunPSK"/>
-          <w:sz w:val="28"/>
-        </w:rPr>
-        <w:t xml:space="preserve">% </w:t>
-      </w:r>
-      <w:r>
-        <w:rPr>
-          <w:rFonts w:ascii="TH SarabunPSK" w:hAnsi="TH SarabunPSK" w:cs="TH SarabunPSK" w:hint="cs"/>
-          <w:sz w:val="28"/>
-          <w:cs/>
-        </w:rPr>
-        <w:t>ทำให้ต้องหาเวลามาเรียนรู้ชดเชย</w:t>
-      </w:r>
-      <w:r>
-        <w:rPr>
-          <w:rFonts w:ascii="TH SarabunPSK" w:hAnsi="TH SarabunPSK" w:cs="TH SarabunPSK" w:hint="cs"/>
-          <w:sz w:val="28"/>
-          <w:cs/>
-        </w:rPr>
-        <w:t xml:space="preserve"> เครื่องเป็น </w:t>
+        <w:t>เครื่อง</w:t>
+      </w:r>
+      <w:r>
+        <w:rPr>
+          <w:rFonts w:ascii="TH SarabunPSK" w:hAnsi="TH SarabunPSK" w:cs="TH SarabunPSK" w:hint="cs"/>
+          <w:sz w:val="28"/>
+          <w:cs/>
+        </w:rPr>
+        <w:t>คอม</w:t>
+      </w:r>
+      <w:r>
+        <w:rPr>
+          <w:rFonts w:ascii="TH SarabunPSK" w:hAnsi="TH SarabunPSK" w:cs="TH SarabunPSK" w:hint="cs"/>
+          <w:sz w:val="28"/>
+          <w:cs/>
+        </w:rPr>
+        <w:t xml:space="preserve">เป็น </w:t>
       </w:r>
       <w:r>
         <w:rPr>
@@ -2054,6 +2182,44 @@
           <w:cs/>
         </w:rPr>
         <w:t>ได้</w:t>
+      </w:r>
+      <w:r>
+        <w:rPr>
+          <w:rFonts w:ascii="TH SarabunPSK" w:hAnsi="TH SarabunPSK" w:cs="TH SarabunPSK" w:hint="cs"/>
+          <w:sz w:val="28"/>
+          <w:cs/>
+        </w:rPr>
+        <w:t xml:space="preserve"> จึงต้องระวังเรื่อง </w:t>
+      </w:r>
+      <w:r>
+        <w:rPr>
+          <w:rFonts w:ascii="TH SarabunPSK" w:hAnsi="TH SarabunPSK" w:cs="TH SarabunPSK"/>
+          <w:sz w:val="28"/>
+        </w:rPr>
+        <w:t xml:space="preserve">port </w:t>
+      </w:r>
+      <w:r>
+        <w:rPr>
+          <w:rFonts w:ascii="TH SarabunPSK" w:hAnsi="TH SarabunPSK" w:cs="TH SarabunPSK" w:hint="cs"/>
+          <w:sz w:val="28"/>
+          <w:cs/>
+        </w:rPr>
+        <w:t xml:space="preserve">ในการรันบน </w:t>
+      </w:r>
+      <w:r>
+        <w:rPr>
+          <w:rFonts w:ascii="TH SarabunPSK" w:hAnsi="TH SarabunPSK" w:cs="TH SarabunPSK"/>
+          <w:sz w:val="28"/>
+        </w:rPr>
+        <w:t>web-browser</w:t>
+      </w:r>
+      <w:r>
+        <w:rPr>
+          <w:rFonts w:ascii="TH SarabunPSK" w:hAnsi="TH SarabunPSK" w:cs="TH SarabunPSK" w:hint="cs"/>
+          <w:sz w:val="28"/>
+          <w:cs/>
+        </w:rPr>
+        <w:t xml:space="preserve"> มากขึ้น</w:t>
       </w:r>
     </w:p>
     <w:p>
@@ -2138,8 +2304,9 @@
       <w:pPr>
         <w:spacing w:after="0"/>
         <w:rPr>
-          <w:rFonts w:ascii="TH SarabunPSK" w:hAnsi="TH SarabunPSK" w:cs="TH SarabunPSK"/>
-          <w:sz w:val="28"/>
+          <w:rFonts w:ascii="TH SarabunPSK" w:hAnsi="TH SarabunPSK" w:cs="TH SarabunPSK" w:hint="cs"/>
+          <w:sz w:val="28"/>
+          <w:cs/>
         </w:rPr>
       </w:pPr>
       <w:r>
@@ -2156,15 +2323,39 @@
           <w:sz w:val="28"/>
           <w:cs/>
         </w:rPr>
-        <w:t>ได้เรียนรู้เครื่องมือการทำงานใหม</w:t>
-      </w:r>
-      <w:r>
-        <w:rPr>
-          <w:rFonts w:ascii="TH SarabunPSK" w:hAnsi="TH SarabunPSK" w:cs="TH SarabunPSK" w:hint="cs"/>
-          <w:sz w:val="28"/>
-          <w:cs/>
-        </w:rPr>
-        <w:t>่ เช่น ขึ้น</w:t>
+        <w:t>ได้เรียนรู้</w:t>
+      </w:r>
+      <w:r>
+        <w:rPr>
+          <w:rFonts w:ascii="TH SarabunPSK" w:hAnsi="TH SarabunPSK" w:cs="TH SarabunPSK" w:hint="cs"/>
+          <w:sz w:val="28"/>
+          <w:cs/>
+        </w:rPr>
+        <w:t>และเข้าใจ</w:t>
+      </w:r>
+      <w:r>
+        <w:rPr>
+          <w:rFonts w:ascii="TH SarabunPSK" w:hAnsi="TH SarabunPSK" w:cs="TH SarabunPSK" w:hint="cs"/>
+          <w:sz w:val="28"/>
+          <w:cs/>
+        </w:rPr>
+        <w:t>เครื่องมือการทำงาน</w:t>
+      </w:r>
+      <w:r>
+        <w:rPr>
+          <w:rFonts w:ascii="TH SarabunPSK" w:hAnsi="TH SarabunPSK" w:cs="TH SarabunPSK" w:hint="cs"/>
+          <w:sz w:val="28"/>
+          <w:cs/>
+        </w:rPr>
+        <w:t>มากขึ้น</w:t>
+      </w:r>
+      <w:r>
+        <w:rPr>
+          <w:rFonts w:ascii="TH SarabunPSK" w:hAnsi="TH SarabunPSK" w:cs="TH SarabunPSK" w:hint="cs"/>
+          <w:sz w:val="28"/>
+          <w:cs/>
+        </w:rPr>
+        <w:t xml:space="preserve"> เช่น</w:t>
       </w:r>
       <w:r>
         <w:rPr>
@@ -2262,6 +2453,29 @@
           <w:sz w:val="28"/>
           <w:cs/>
         </w:rPr>
+        <w:t xml:space="preserve"> การใช้งานจาก </w:t>
+      </w:r>
+      <w:r>
+        <w:rPr>
+          <w:rFonts w:ascii="TH SarabunPSK" w:hAnsi="TH SarabunPSK" w:cs="TH SarabunPSK"/>
+          <w:sz w:val="28"/>
+        </w:rPr>
+        <w:t xml:space="preserve">libra </w:t>
+      </w:r>
+      <w:r>
+        <w:rPr>
+          <w:rFonts w:ascii="TH SarabunPSK" w:hAnsi="TH SarabunPSK" w:cs="TH SarabunPSK" w:hint="cs"/>
+          <w:sz w:val="28"/>
+          <w:cs/>
+        </w:rPr>
+        <w:t>อื่น ๆ</w:t>
+      </w:r>
+      <w:r>
+        <w:rPr>
+          <w:rFonts w:ascii="TH SarabunPSK" w:hAnsi="TH SarabunPSK" w:cs="TH SarabunPSK" w:hint="cs"/>
+          <w:sz w:val="28"/>
+          <w:cs/>
+        </w:rPr>
         <w:t xml:space="preserve"> กล้าที่จะเข้าหาพี่เพื่อถามมากขึ้น</w:t>
       </w:r>
       <w:r>
@@ -2301,29 +2515,14 @@
           <w:sz w:val="28"/>
           <w:cs/>
         </w:rPr>
-        <w:t xml:space="preserve"> ได้เรียนรู้การเก็บข้อมูลของ </w:t>
-      </w:r>
-      <w:r>
-        <w:rPr>
-          <w:rFonts w:ascii="TH SarabunPSK" w:hAnsi="TH SarabunPSK" w:cs="TH SarabunPSK"/>
-          <w:sz w:val="28"/>
-        </w:rPr>
-        <w:t>Docker</w:t>
-      </w:r>
-      <w:r>
-        <w:rPr>
-          <w:rFonts w:ascii="TH SarabunPSK" w:hAnsi="TH SarabunPSK" w:cs="TH SarabunPSK" w:hint="cs"/>
-          <w:sz w:val="28"/>
-          <w:cs/>
-        </w:rPr>
-        <w:t xml:space="preserve"> การสร้าง </w:t>
-      </w:r>
-      <w:r>
-        <w:rPr>
-          <w:rFonts w:ascii="TH SarabunPSK" w:hAnsi="TH SarabunPSK" w:cs="TH SarabunPSK"/>
-          <w:sz w:val="28"/>
-        </w:rPr>
-        <w:t>Image, Container</w:t>
+        <w:t xml:space="preserve"> ได้รู้หลักการเรียกข้อมูลของ </w:t>
+      </w:r>
+      <w:r>
+        <w:rPr>
+          <w:rFonts w:ascii="TH SarabunPSK" w:hAnsi="TH SarabunPSK" w:cs="TH SarabunPSK"/>
+          <w:sz w:val="28"/>
+        </w:rPr>
+        <w:t>API</w:t>
       </w:r>
       <w:r>
         <w:rPr>
@@ -2338,53 +2537,29 @@
           <w:sz w:val="28"/>
           <w:cs/>
         </w:rPr>
-        <w:t xml:space="preserve">และการสร้าง </w:t>
-      </w:r>
-      <w:r>
-        <w:rPr>
-          <w:rFonts w:ascii="TH SarabunPSK" w:hAnsi="TH SarabunPSK" w:cs="TH SarabunPSK"/>
-          <w:sz w:val="28"/>
-        </w:rPr>
-        <w:t xml:space="preserve">Database </w:t>
-      </w:r>
-      <w:r>
-        <w:rPr>
-          <w:rFonts w:ascii="TH SarabunPSK" w:hAnsi="TH SarabunPSK" w:cs="TH SarabunPSK" w:hint="cs"/>
-          <w:sz w:val="28"/>
-          <w:cs/>
-        </w:rPr>
-        <w:t xml:space="preserve">ของ </w:t>
-      </w:r>
-      <w:r>
-        <w:rPr>
-          <w:rFonts w:ascii="TH SarabunPSK" w:hAnsi="TH SarabunPSK" w:cs="TH SarabunPSK"/>
-          <w:sz w:val="28"/>
-        </w:rPr>
-        <w:t>Postgres</w:t>
-      </w:r>
-      <w:r>
-        <w:rPr>
-          <w:rFonts w:ascii="TH SarabunPSK" w:hAnsi="TH SarabunPSK" w:cs="TH SarabunPSK" w:hint="cs"/>
-          <w:sz w:val="28"/>
-          <w:cs/>
+        <w:t xml:space="preserve">และ </w:t>
+      </w:r>
+      <w:r>
+        <w:rPr>
+          <w:rFonts w:ascii="TH SarabunPSK" w:hAnsi="TH SarabunPSK" w:cs="TH SarabunPSK"/>
+          <w:sz w:val="28"/>
+        </w:rPr>
+        <w:t xml:space="preserve">back-end </w:t>
+      </w:r>
+      <w:r>
+        <w:rPr>
+          <w:rFonts w:ascii="TH SarabunPSK" w:hAnsi="TH SarabunPSK" w:cs="TH SarabunPSK" w:hint="cs"/>
+          <w:sz w:val="28"/>
+          <w:cs/>
+        </w:rPr>
+        <w:t>มากขึ้น</w:t>
+      </w:r>
+      <w:r>
+        <w:rPr>
+          <w:rFonts w:ascii="TH SarabunPSK" w:hAnsi="TH SarabunPSK" w:cs="TH SarabunPSK"/>
+          <w:sz w:val="28"/>
         </w:rPr>
         <w:t xml:space="preserve"> </w:t>
-      </w:r>
-      <w:r>
-        <w:rPr>
-          <w:rFonts w:ascii="TH SarabunPSK" w:hAnsi="TH SarabunPSK" w:cs="TH SarabunPSK" w:hint="cs"/>
-          <w:sz w:val="28"/>
-          <w:cs/>
-        </w:rPr>
-        <w:t>และ</w:t>
-      </w:r>
-      <w:r>
-        <w:rPr>
-          <w:rFonts w:ascii="TH SarabunPSK" w:hAnsi="TH SarabunPSK" w:cs="TH SarabunPSK" w:hint="cs"/>
-          <w:sz w:val="28"/>
-          <w:cs/>
-        </w:rPr>
-        <w:t>ต้องบริหารเวลาดี ๆ ในการทำงานแต่ละชิ้นงาน</w:t>
       </w:r>
     </w:p>
     <w:p>

</xml_diff>